<commit_message>
Fixed wrong approach for exercise 2
</commit_message>
<xml_diff>
--- a/docs/Loesungen_Uebungsblatt_7.docx
+++ b/docs/Loesungen_Uebungsblatt_7.docx
@@ -36,128 +36,164 @@
       <w:pPr>
         <w:rPr>
           <w:rFonts w:asciiTheme="minorHAnsi" w:hAnsiTheme="minorHAnsi"/>
+          <w:lang w:val="en-US"/>
         </w:rPr>
       </w:pPr>
       <w:r>
         <w:rPr>
           <w:rFonts w:asciiTheme="minorHAnsi" w:hAnsiTheme="minorHAnsi"/>
+          <w:lang w:val="en-US"/>
         </w:rPr>
         <w:t>c</w:t>
       </w:r>
       <w:r>
         <w:rPr>
           <w:rFonts w:asciiTheme="minorHAnsi" w:hAnsiTheme="minorHAnsi"/>
+          <w:lang w:val="en-US"/>
         </w:rPr>
         <w:t>(n)</w:t>
       </w:r>
       <w:r>
         <w:rPr>
           <w:rFonts w:asciiTheme="minorHAnsi" w:hAnsiTheme="minorHAnsi"/>
+          <w:lang w:val="en-US"/>
         </w:rPr>
         <w:t xml:space="preserve"> </w:t>
       </w:r>
       <w:r>
         <w:rPr>
           <w:rFonts w:asciiTheme="minorHAnsi" w:hAnsiTheme="minorHAnsi"/>
+          <w:lang w:val="en-US"/>
         </w:rPr>
         <w:t>=</w:t>
       </w:r>
       <w:r>
         <w:rPr>
           <w:rFonts w:asciiTheme="minorHAnsi" w:hAnsiTheme="minorHAnsi"/>
+          <w:lang w:val="en-US"/>
         </w:rPr>
         <w:t xml:space="preserve"> </w:t>
       </w:r>
       <w:r>
         <w:rPr>
           <w:rFonts w:asciiTheme="minorHAnsi" w:hAnsiTheme="minorHAnsi"/>
-        </w:rPr>
-        <w:t>if(n</w:t>
-      </w:r>
-      <w:r>
-        <w:rPr>
-          <w:rFonts w:asciiTheme="minorHAnsi" w:hAnsiTheme="minorHAnsi"/>
+          <w:lang w:val="en-US"/>
+        </w:rPr>
+        <w:t>n-1</w:t>
+      </w:r>
+      <w:r>
+        <w:rPr>
+          <w:rFonts w:asciiTheme="minorHAnsi" w:hAnsiTheme="minorHAnsi"/>
+          <w:lang w:val="en-US"/>
         </w:rPr>
         <w:t xml:space="preserve"> </w:t>
       </w:r>
       <w:r>
         <w:rPr>
           <w:rFonts w:asciiTheme="minorHAnsi" w:hAnsiTheme="minorHAnsi"/>
-        </w:rPr>
-        <w:t>&lt;</w:t>
-      </w:r>
-      <w:r>
-        <w:rPr>
-          <w:rFonts w:asciiTheme="minorHAnsi" w:hAnsiTheme="minorHAnsi"/>
+          <w:lang w:val="en-US"/>
+        </w:rPr>
+        <w:t>+</w:t>
+      </w:r>
+      <w:r>
+        <w:rPr>
+          <w:rFonts w:asciiTheme="minorHAnsi" w:hAnsiTheme="minorHAnsi"/>
+          <w:lang w:val="en-US"/>
         </w:rPr>
         <w:t xml:space="preserve"> </w:t>
       </w:r>
       <w:r>
         <w:rPr>
           <w:rFonts w:asciiTheme="minorHAnsi" w:hAnsiTheme="minorHAnsi"/>
-        </w:rPr>
-        <w:t>2, 0, n-1</w:t>
-      </w:r>
-      <w:r>
-        <w:rPr>
-          <w:rFonts w:asciiTheme="minorHAnsi" w:hAnsiTheme="minorHAnsi"/>
+          <w:lang w:val="en-US"/>
+        </w:rPr>
+        <w:t>c</w:t>
+      </w:r>
+      <w:r>
+        <w:rPr>
+          <w:rFonts w:asciiTheme="minorHAnsi" w:hAnsiTheme="minorHAnsi"/>
+          <w:lang w:val="en-US"/>
+        </w:rPr>
+        <w:t>(</w:t>
+      </w:r>
+      <w:r>
+        <w:rPr>
+          <w:rFonts w:asciiTheme="minorHAnsi" w:hAnsiTheme="minorHAnsi"/>
+          <w:lang w:val="en-US"/>
+        </w:rPr>
+        <w:t>n/</w:t>
+      </w:r>
+      <w:r>
+        <w:rPr>
+          <w:rFonts w:asciiTheme="minorHAnsi" w:hAnsiTheme="minorHAnsi"/>
+          <w:lang w:val="en-US"/>
+        </w:rPr>
+        <w:t>2)</w:t>
+      </w:r>
+      <w:r>
+        <w:rPr>
+          <w:rFonts w:asciiTheme="minorHAnsi" w:hAnsiTheme="minorHAnsi"/>
+          <w:lang w:val="en-US"/>
         </w:rPr>
         <w:t xml:space="preserve"> </w:t>
       </w:r>
       <w:r>
         <w:rPr>
           <w:rFonts w:asciiTheme="minorHAnsi" w:hAnsiTheme="minorHAnsi"/>
+          <w:lang w:val="en-US"/>
         </w:rPr>
         <w:t>+</w:t>
       </w:r>
       <w:r>
         <w:rPr>
           <w:rFonts w:asciiTheme="minorHAnsi" w:hAnsiTheme="minorHAnsi"/>
+          <w:lang w:val="en-US"/>
         </w:rPr>
         <w:t xml:space="preserve"> </w:t>
       </w:r>
       <w:r>
         <w:rPr>
           <w:rFonts w:asciiTheme="minorHAnsi" w:hAnsiTheme="minorHAnsi"/>
+          <w:lang w:val="en-US"/>
         </w:rPr>
         <w:t>c</w:t>
       </w:r>
       <w:r>
         <w:rPr>
           <w:rFonts w:asciiTheme="minorHAnsi" w:hAnsiTheme="minorHAnsi"/>
-        </w:rPr>
-        <w:t>(n\2)</w:t>
-      </w:r>
-      <w:r>
-        <w:rPr>
-          <w:rFonts w:asciiTheme="minorHAnsi" w:hAnsiTheme="minorHAnsi"/>
-        </w:rPr>
-        <w:t xml:space="preserve"> </w:t>
-      </w:r>
-      <w:r>
-        <w:rPr>
-          <w:rFonts w:asciiTheme="minorHAnsi" w:hAnsiTheme="minorHAnsi"/>
-        </w:rPr>
-        <w:t>+</w:t>
-      </w:r>
-      <w:r>
-        <w:rPr>
-          <w:rFonts w:asciiTheme="minorHAnsi" w:hAnsiTheme="minorHAnsi"/>
-        </w:rPr>
-        <w:t xml:space="preserve"> </w:t>
-      </w:r>
-      <w:r>
-        <w:rPr>
-          <w:rFonts w:asciiTheme="minorHAnsi" w:hAnsiTheme="minorHAnsi"/>
-        </w:rPr>
-        <w:t>c</w:t>
-      </w:r>
-      <w:r>
-        <w:rPr>
-          <w:rFonts w:asciiTheme="minorHAnsi" w:hAnsiTheme="minorHAnsi"/>
-        </w:rPr>
-        <w:t>((n+1)\2))</w:t>
-      </w:r>
+          <w:lang w:val="en-US"/>
+        </w:rPr>
+        <w:t>((n+1)/</w:t>
+      </w:r>
+      <w:r>
+        <w:rPr>
+          <w:rFonts w:asciiTheme="minorHAnsi" w:hAnsiTheme="minorHAnsi"/>
+          <w:lang w:val="en-US"/>
+        </w:rPr>
+        <w:t>2)</w:t>
+      </w:r>
+      <w:r>
+        <w:rPr>
+          <w:rFonts w:asciiTheme="minorHAnsi" w:hAnsiTheme="minorHAnsi"/>
+          <w:lang w:val="en-US"/>
+        </w:rPr>
+        <w:t xml:space="preserve"> for n &gt; 2, c(0) = c</w:t>
+      </w:r>
+      <w:r>
+        <w:rPr>
+          <w:rFonts w:asciiTheme="minorHAnsi" w:hAnsiTheme="minorHAnsi"/>
+          <w:lang w:val="en-US"/>
+        </w:rPr>
+        <w:t>(1) = 0</w:t>
+      </w:r>
+    </w:p>
+    <w:p>
+      <w:pPr>
+        <w:rPr>
+          <w:rFonts w:asciiTheme="minorHAnsi" w:hAnsiTheme="minorHAnsi"/>
+          <w:lang w:val="en-US"/>
+        </w:rPr>
+      </w:pPr>
     </w:p>
     <w:tbl>
       <w:tblPr>
@@ -674,32 +710,122 @@
       <w:pPr>
         <w:rPr>
           <w:rFonts w:asciiTheme="minorHAnsi" w:hAnsiTheme="minorHAnsi"/>
+          <w:lang w:val="en-US"/>
         </w:rPr>
       </w:pPr>
       <w:r>
         <w:rPr>
           <w:rFonts w:asciiTheme="minorHAnsi" w:hAnsiTheme="minorHAnsi"/>
-        </w:rPr>
-        <w:t>m</w:t>
-      </w:r>
-      <w:r>
-        <w:rPr>
-          <w:rFonts w:asciiTheme="minorHAnsi" w:hAnsiTheme="minorHAnsi"/>
-        </w:rPr>
-        <w:t xml:space="preserve">(n) = </w:t>
-      </w:r>
-      <w:r>
-        <w:rPr>
-          <w:rFonts w:asciiTheme="minorHAnsi" w:hAnsiTheme="minorHAnsi"/>
-        </w:rPr>
-        <w:t>m</w:t>
-      </w:r>
-      <w:r>
-        <w:rPr>
-          <w:rFonts w:asciiTheme="minorHAnsi" w:hAnsiTheme="minorHAnsi"/>
-        </w:rPr>
-        <w:t>(n-1)*n + (n-1)! * (n-1)*(n+4)/2 for n&gt;0, a(0) = 0</w:t>
-      </w:r>
+          <w:lang w:val="en-US"/>
+        </w:rPr>
+        <w:t>m(n) = m(n-1)</w:t>
+      </w:r>
+      <w:r>
+        <w:rPr>
+          <w:rFonts w:asciiTheme="minorHAnsi" w:hAnsiTheme="minorHAnsi"/>
+          <w:lang w:val="en-US"/>
+        </w:rPr>
+        <w:t xml:space="preserve"> </w:t>
+      </w:r>
+      <w:r>
+        <w:rPr>
+          <w:rFonts w:asciiTheme="minorHAnsi" w:hAnsiTheme="minorHAnsi"/>
+          <w:lang w:val="en-US"/>
+        </w:rPr>
+        <w:t>*</w:t>
+      </w:r>
+      <w:r>
+        <w:rPr>
+          <w:rFonts w:asciiTheme="minorHAnsi" w:hAnsiTheme="minorHAnsi"/>
+          <w:lang w:val="en-US"/>
+        </w:rPr>
+        <w:t xml:space="preserve"> </w:t>
+      </w:r>
+      <w:r>
+        <w:rPr>
+          <w:rFonts w:asciiTheme="minorHAnsi" w:hAnsiTheme="minorHAnsi"/>
+          <w:lang w:val="en-US"/>
+        </w:rPr>
+        <w:t>n + (</w:t>
+      </w:r>
+      <w:r>
+        <w:rPr>
+          <w:rFonts w:asciiTheme="minorHAnsi" w:hAnsiTheme="minorHAnsi"/>
+          <w:lang w:val="en-US"/>
+        </w:rPr>
+        <w:t>n-1)! * (n-1)</w:t>
+      </w:r>
+      <w:r>
+        <w:rPr>
+          <w:rFonts w:asciiTheme="minorHAnsi" w:hAnsiTheme="minorHAnsi"/>
+          <w:lang w:val="en-US"/>
+        </w:rPr>
+        <w:t xml:space="preserve"> </w:t>
+      </w:r>
+      <w:r>
+        <w:rPr>
+          <w:rFonts w:asciiTheme="minorHAnsi" w:hAnsiTheme="minorHAnsi"/>
+          <w:lang w:val="en-US"/>
+        </w:rPr>
+        <w:t>*</w:t>
+      </w:r>
+      <w:r>
+        <w:rPr>
+          <w:rFonts w:asciiTheme="minorHAnsi" w:hAnsiTheme="minorHAnsi"/>
+          <w:lang w:val="en-US"/>
+        </w:rPr>
+        <w:t xml:space="preserve"> </w:t>
+      </w:r>
+      <w:r>
+        <w:rPr>
+          <w:rFonts w:asciiTheme="minorHAnsi" w:hAnsiTheme="minorHAnsi"/>
+          <w:lang w:val="en-US"/>
+        </w:rPr>
+        <w:t>(n+4)/2 for n</w:t>
+      </w:r>
+      <w:r>
+        <w:rPr>
+          <w:rFonts w:asciiTheme="minorHAnsi" w:hAnsiTheme="minorHAnsi"/>
+          <w:lang w:val="en-US"/>
+        </w:rPr>
+        <w:t xml:space="preserve"> </w:t>
+      </w:r>
+      <w:r>
+        <w:rPr>
+          <w:rFonts w:asciiTheme="minorHAnsi" w:hAnsiTheme="minorHAnsi"/>
+          <w:lang w:val="en-US"/>
+        </w:rPr>
+        <w:t>&gt;</w:t>
+      </w:r>
+      <w:r>
+        <w:rPr>
+          <w:rFonts w:asciiTheme="minorHAnsi" w:hAnsiTheme="minorHAnsi"/>
+          <w:lang w:val="en-US"/>
+        </w:rPr>
+        <w:t xml:space="preserve"> </w:t>
+      </w:r>
+      <w:r>
+        <w:rPr>
+          <w:rFonts w:asciiTheme="minorHAnsi" w:hAnsiTheme="minorHAnsi"/>
+          <w:lang w:val="en-US"/>
+        </w:rPr>
+        <w:t>0, m</w:t>
+      </w:r>
+      <w:r>
+        <w:rPr>
+          <w:rFonts w:asciiTheme="minorHAnsi" w:hAnsiTheme="minorHAnsi"/>
+          <w:lang w:val="en-US"/>
+        </w:rPr>
+        <w:t>(0) = 0</w:t>
+      </w:r>
+    </w:p>
+    <w:p>
+      <w:pPr>
+        <w:rPr>
+          <w:rFonts w:asciiTheme="minorHAnsi" w:hAnsiTheme="minorHAnsi"/>
+          <w:lang w:val="en-US"/>
+        </w:rPr>
+      </w:pPr>
     </w:p>
     <w:tbl>
       <w:tblPr>
@@ -746,13 +872,7 @@
               <w:rPr>
                 <w:rFonts w:asciiTheme="minorHAnsi" w:hAnsiTheme="minorHAnsi"/>
               </w:rPr>
-              <w:t>m</w:t>
-            </w:r>
-            <w:r>
-              <w:rPr>
-                <w:rFonts w:asciiTheme="minorHAnsi" w:hAnsiTheme="minorHAnsi"/>
-              </w:rPr>
-              <w:t>(n)</w:t>
+              <w:t>m(n)</w:t>
             </w:r>
           </w:p>
         </w:tc>
@@ -1260,7 +1380,63 @@
           <w:sz w:val="22"/>
           <w:szCs w:val="22"/>
         </w:rPr>
-        <w:t>Aufrufe von insertionSort = a, Anzahl an Elemente im Array = n</w:t>
+        <w:t xml:space="preserve">Es </w:t>
+      </w:r>
+      <w:r>
+        <w:rPr>
+          <w:rFonts w:asciiTheme="minorHAnsi" w:hAnsiTheme="minorHAnsi"/>
+          <w:sz w:val="22"/>
+          <w:szCs w:val="22"/>
+        </w:rPr>
+        <w:t xml:space="preserve">wird so oft aufgerufen wie n &gt; </w:t>
+      </w:r>
+      <w:r>
+        <w:rPr>
+          <w:rFonts w:asciiTheme="minorHAnsi" w:hAnsiTheme="minorHAnsi"/>
+          <w:sz w:val="22"/>
+          <w:szCs w:val="22"/>
+        </w:rPr>
+        <w:t>h</w:t>
+      </w:r>
+      <w:r>
+        <w:rPr>
+          <w:rFonts w:asciiTheme="minorHAnsi" w:hAnsiTheme="minorHAnsi"/>
+          <w:sz w:val="22"/>
+          <w:szCs w:val="22"/>
+        </w:rPr>
+        <w:t>[</w:t>
+      </w:r>
+      <w:r>
+        <w:rPr>
+          <w:rFonts w:asciiTheme="minorHAnsi" w:hAnsiTheme="minorHAnsi"/>
+          <w:sz w:val="22"/>
+          <w:szCs w:val="22"/>
+        </w:rPr>
+        <w:t>index</w:t>
+      </w:r>
+      <w:r>
+        <w:rPr>
+          <w:rFonts w:asciiTheme="minorHAnsi" w:hAnsiTheme="minorHAnsi"/>
+          <w:sz w:val="22"/>
+          <w:szCs w:val="22"/>
+        </w:rPr>
+        <w:t>]</w:t>
+      </w:r>
+      <w:r>
+        <w:rPr>
+          <w:rFonts w:asciiTheme="minorHAnsi" w:hAnsiTheme="minorHAnsi"/>
+          <w:sz w:val="22"/>
+          <w:szCs w:val="22"/>
+        </w:rPr>
+        <w:t xml:space="preserve"> </w:t>
+      </w:r>
+      <w:r>
+        <w:rPr>
+          <w:rFonts w:asciiTheme="minorHAnsi" w:hAnsiTheme="minorHAnsi"/>
+          <w:sz w:val="22"/>
+          <w:szCs w:val="22"/>
+        </w:rPr>
+        <w:t>ist:</w:t>
       </w:r>
     </w:p>
     <w:p>
@@ -1277,23 +1453,7 @@
           <w:sz w:val="22"/>
           <w:szCs w:val="22"/>
         </w:rPr>
-        <w:t xml:space="preserve">Distanzen sind h = 3 * </w:t>
-      </w:r>
-      <w:r>
-        <w:rPr>
-          <w:rFonts w:asciiTheme="minorHAnsi" w:hAnsiTheme="minorHAnsi"/>
-          <w:sz w:val="22"/>
-          <w:szCs w:val="22"/>
-        </w:rPr>
-        <w:t>hmax</w:t>
-      </w:r>
-      <w:r>
-        <w:rPr>
-          <w:rFonts w:asciiTheme="minorHAnsi" w:hAnsiTheme="minorHAnsi"/>
-          <w:sz w:val="22"/>
-          <w:szCs w:val="22"/>
-        </w:rPr>
-        <w:t xml:space="preserve"> + 1</w:t>
+        <w:t>Erläuterung:</w:t>
       </w:r>
     </w:p>
     <w:p>
@@ -1310,31 +1470,286 @@
           <w:sz w:val="22"/>
           <w:szCs w:val="22"/>
         </w:rPr>
-        <w:t xml:space="preserve">a(n) </w:t>
-      </w:r>
-      <w:r>
-        <w:rPr>
-          <w:rFonts w:asciiTheme="minorHAnsi" w:hAnsiTheme="minorHAnsi"/>
-          <w:sz w:val="22"/>
-          <w:szCs w:val="22"/>
-        </w:rPr>
-        <w:t xml:space="preserve">= </w:t>
-      </w:r>
-      <w:r>
-        <w:rPr>
-          <w:rFonts w:asciiTheme="minorHAnsi" w:hAnsiTheme="minorHAnsi"/>
-          <w:sz w:val="22"/>
-          <w:szCs w:val="22"/>
-        </w:rPr>
-        <w:t>n</w:t>
-      </w:r>
-      <w:r>
-        <w:rPr>
-          <w:rFonts w:asciiTheme="minorHAnsi" w:hAnsiTheme="minorHAnsi"/>
-          <w:sz w:val="22"/>
-          <w:szCs w:val="22"/>
-        </w:rPr>
-        <w:t>/3</w:t>
+        <w:t xml:space="preserve">Zähler </w:t>
+      </w:r>
+      <w:r>
+        <w:rPr>
+          <w:rFonts w:asciiTheme="minorHAnsi" w:hAnsiTheme="minorHAnsi"/>
+          <w:sz w:val="22"/>
+          <w:szCs w:val="22"/>
+        </w:rPr>
+        <w:t>:</w:t>
+      </w:r>
+      <w:r>
+        <w:rPr>
+          <w:rFonts w:asciiTheme="minorHAnsi" w:hAnsiTheme="minorHAnsi"/>
+          <w:sz w:val="22"/>
+          <w:szCs w:val="22"/>
+        </w:rPr>
+        <w:t>= 0</w:t>
+      </w:r>
+    </w:p>
+    <w:p>
+      <w:pPr>
+        <w:rPr>
+          <w:rFonts w:asciiTheme="minorHAnsi" w:hAnsiTheme="minorHAnsi"/>
+          <w:sz w:val="22"/>
+          <w:szCs w:val="22"/>
+        </w:rPr>
+      </w:pPr>
+      <w:r>
+        <w:rPr>
+          <w:rFonts w:asciiTheme="minorHAnsi" w:hAnsiTheme="minorHAnsi"/>
+          <w:sz w:val="22"/>
+          <w:szCs w:val="22"/>
+        </w:rPr>
+        <w:t xml:space="preserve">Index </w:t>
+      </w:r>
+      <w:r>
+        <w:rPr>
+          <w:rFonts w:asciiTheme="minorHAnsi" w:hAnsiTheme="minorHAnsi"/>
+          <w:sz w:val="22"/>
+          <w:szCs w:val="22"/>
+        </w:rPr>
+        <w:t>:</w:t>
+      </w:r>
+      <w:r>
+        <w:rPr>
+          <w:rFonts w:asciiTheme="minorHAnsi" w:hAnsiTheme="minorHAnsi"/>
+          <w:sz w:val="22"/>
+          <w:szCs w:val="22"/>
+        </w:rPr>
+        <w:t>= 0</w:t>
+      </w:r>
+    </w:p>
+    <w:p>
+      <w:pPr>
+        <w:rPr>
+          <w:rFonts w:asciiTheme="minorHAnsi" w:hAnsiTheme="minorHAnsi"/>
+          <w:sz w:val="22"/>
+          <w:szCs w:val="22"/>
+        </w:rPr>
+      </w:pPr>
+      <w:r>
+        <w:rPr>
+          <w:rFonts w:asciiTheme="minorHAnsi" w:hAnsiTheme="minorHAnsi"/>
+          <w:sz w:val="22"/>
+          <w:szCs w:val="22"/>
+        </w:rPr>
+        <w:t xml:space="preserve">n </w:t>
+      </w:r>
+      <w:r>
+        <w:rPr>
+          <w:rFonts w:asciiTheme="minorHAnsi" w:hAnsiTheme="minorHAnsi"/>
+          <w:sz w:val="22"/>
+          <w:szCs w:val="22"/>
+        </w:rPr>
+        <w:t>:</w:t>
+      </w:r>
+      <w:r>
+        <w:rPr>
+          <w:rFonts w:asciiTheme="minorHAnsi" w:hAnsiTheme="minorHAnsi"/>
+          <w:sz w:val="22"/>
+          <w:szCs w:val="22"/>
+        </w:rPr>
+        <w:t>= 20</w:t>
+      </w:r>
+      <w:r>
+        <w:rPr>
+          <w:rFonts w:asciiTheme="minorHAnsi" w:hAnsiTheme="minorHAnsi"/>
+          <w:sz w:val="22"/>
+          <w:szCs w:val="22"/>
+        </w:rPr>
+        <w:t xml:space="preserve"> (Distanzen</w:t>
+      </w:r>
+      <w:r>
+        <w:rPr>
+          <w:rFonts w:asciiTheme="minorHAnsi" w:hAnsiTheme="minorHAnsi"/>
+          <w:sz w:val="22"/>
+          <w:szCs w:val="22"/>
+        </w:rPr>
+        <w:t>: 1, 3, 4, 13, 40</w:t>
+      </w:r>
+      <w:r>
+        <w:rPr>
+          <w:rFonts w:asciiTheme="minorHAnsi" w:hAnsiTheme="minorHAnsi"/>
+          <w:sz w:val="22"/>
+          <w:szCs w:val="22"/>
+        </w:rPr>
+        <w:t>, …</w:t>
+      </w:r>
+      <w:r>
+        <w:rPr>
+          <w:rFonts w:asciiTheme="minorHAnsi" w:hAnsiTheme="minorHAnsi"/>
+          <w:sz w:val="22"/>
+          <w:szCs w:val="22"/>
+        </w:rPr>
+        <w:t>)</w:t>
+      </w:r>
+    </w:p>
+    <w:p>
+      <w:pPr>
+        <w:rPr>
+          <w:rFonts w:asciiTheme="minorHAnsi" w:hAnsiTheme="minorHAnsi"/>
+          <w:sz w:val="22"/>
+          <w:szCs w:val="22"/>
+        </w:rPr>
+      </w:pPr>
+      <w:r>
+        <w:rPr>
+          <w:rFonts w:asciiTheme="minorHAnsi" w:hAnsiTheme="minorHAnsi"/>
+          <w:sz w:val="22"/>
+          <w:szCs w:val="22"/>
+        </w:rPr>
+        <w:t>n &gt; 1</w:t>
+      </w:r>
+      <w:r>
+        <w:rPr>
+          <w:rFonts w:asciiTheme="minorHAnsi" w:hAnsiTheme="minorHAnsi"/>
+          <w:sz w:val="22"/>
+          <w:szCs w:val="22"/>
+        </w:rPr>
+        <w:t xml:space="preserve"> (Zähler </w:t>
+      </w:r>
+      <w:r>
+        <w:rPr>
+          <w:rFonts w:asciiTheme="minorHAnsi" w:hAnsiTheme="minorHAnsi"/>
+          <w:sz w:val="22"/>
+          <w:szCs w:val="22"/>
+        </w:rPr>
+        <w:t xml:space="preserve">und Index </w:t>
+      </w:r>
+      <w:r>
+        <w:rPr>
+          <w:rFonts w:asciiTheme="minorHAnsi" w:hAnsiTheme="minorHAnsi"/>
+          <w:sz w:val="22"/>
+          <w:szCs w:val="22"/>
+        </w:rPr>
+        <w:t>um 1 erhöhen)</w:t>
+      </w:r>
+    </w:p>
+    <w:p>
+      <w:pPr>
+        <w:rPr>
+          <w:rFonts w:asciiTheme="minorHAnsi" w:hAnsiTheme="minorHAnsi"/>
+          <w:sz w:val="22"/>
+          <w:szCs w:val="22"/>
+        </w:rPr>
+      </w:pPr>
+      <w:r>
+        <w:rPr>
+          <w:rFonts w:asciiTheme="minorHAnsi" w:hAnsiTheme="minorHAnsi"/>
+          <w:sz w:val="22"/>
+          <w:szCs w:val="22"/>
+        </w:rPr>
+        <w:t>n &gt; 4</w:t>
+      </w:r>
+      <w:r>
+        <w:rPr>
+          <w:rFonts w:asciiTheme="minorHAnsi" w:hAnsiTheme="minorHAnsi"/>
+          <w:sz w:val="22"/>
+          <w:szCs w:val="22"/>
+        </w:rPr>
+        <w:t xml:space="preserve"> </w:t>
+      </w:r>
+      <w:r>
+        <w:rPr>
+          <w:rFonts w:asciiTheme="minorHAnsi" w:hAnsiTheme="minorHAnsi"/>
+          <w:sz w:val="22"/>
+          <w:szCs w:val="22"/>
+        </w:rPr>
+        <w:t>(Zähler und Index um 1 erhöhen)</w:t>
+      </w:r>
+    </w:p>
+    <w:p>
+      <w:pPr>
+        <w:rPr>
+          <w:rFonts w:asciiTheme="minorHAnsi" w:hAnsiTheme="minorHAnsi"/>
+          <w:sz w:val="22"/>
+          <w:szCs w:val="22"/>
+        </w:rPr>
+      </w:pPr>
+      <w:r>
+        <w:rPr>
+          <w:rFonts w:asciiTheme="minorHAnsi" w:hAnsiTheme="minorHAnsi"/>
+          <w:sz w:val="22"/>
+          <w:szCs w:val="22"/>
+        </w:rPr>
+        <w:t>n &gt; 13</w:t>
+      </w:r>
+      <w:r>
+        <w:rPr>
+          <w:rFonts w:asciiTheme="minorHAnsi" w:hAnsiTheme="minorHAnsi"/>
+          <w:sz w:val="22"/>
+          <w:szCs w:val="22"/>
+        </w:rPr>
+        <w:t xml:space="preserve"> </w:t>
+      </w:r>
+      <w:r>
+        <w:rPr>
+          <w:rFonts w:asciiTheme="minorHAnsi" w:hAnsiTheme="minorHAnsi"/>
+          <w:sz w:val="22"/>
+          <w:szCs w:val="22"/>
+        </w:rPr>
+        <w:t>(Zähler und Index um 1 erhöhen)</w:t>
+      </w:r>
+    </w:p>
+    <w:p>
+      <w:pPr>
+        <w:rPr>
+          <w:rFonts w:asciiTheme="minorHAnsi" w:hAnsiTheme="minorHAnsi"/>
+          <w:sz w:val="22"/>
+          <w:szCs w:val="22"/>
+        </w:rPr>
+      </w:pPr>
+      <w:r>
+        <w:rPr>
+          <w:rFonts w:asciiTheme="minorHAnsi" w:hAnsiTheme="minorHAnsi"/>
+          <w:sz w:val="22"/>
+          <w:szCs w:val="22"/>
+        </w:rPr>
+        <w:t>n &lt; 40 -&gt; fertig</w:t>
+      </w:r>
+    </w:p>
+    <w:p>
+      <w:pPr>
+        <w:rPr>
+          <w:rFonts w:asciiTheme="minorHAnsi" w:hAnsiTheme="minorHAnsi"/>
+          <w:sz w:val="22"/>
+          <w:szCs w:val="22"/>
+        </w:rPr>
+      </w:pPr>
+      <w:r>
+        <w:rPr>
+          <w:rFonts w:asciiTheme="minorHAnsi" w:hAnsiTheme="minorHAnsi"/>
+          <w:sz w:val="22"/>
+          <w:szCs w:val="22"/>
+        </w:rPr>
+        <w:t>insertionSorth wird</w:t>
+      </w:r>
+      <w:r>
+        <w:rPr>
+          <w:rFonts w:asciiTheme="minorHAnsi" w:hAnsiTheme="minorHAnsi"/>
+          <w:sz w:val="22"/>
+          <w:szCs w:val="22"/>
+        </w:rPr>
+        <w:t xml:space="preserve"> insgesamt</w:t>
+      </w:r>
+      <w:r>
+        <w:rPr>
+          <w:rFonts w:asciiTheme="minorHAnsi" w:hAnsiTheme="minorHAnsi"/>
+          <w:sz w:val="22"/>
+          <w:szCs w:val="22"/>
+        </w:rPr>
+        <w:t xml:space="preserve"> 3x aufgerufen</w:t>
+      </w:r>
+      <w:r>
+        <w:rPr>
+          <w:rFonts w:asciiTheme="minorHAnsi" w:hAnsiTheme="minorHAnsi"/>
+          <w:sz w:val="22"/>
+          <w:szCs w:val="22"/>
+        </w:rPr>
+        <w:t>.</w:t>
       </w:r>
     </w:p>
     <w:p>
@@ -1369,6 +1784,7 @@
           <w:rFonts w:asciiTheme="minorHAnsi" w:hAnsiTheme="minorHAnsi"/>
           <w:sz w:val="22"/>
           <w:szCs w:val="22"/>
+          <w:lang w:val="en-US"/>
         </w:rPr>
       </w:pPr>
       <w:r>
@@ -1376,6 +1792,7 @@
           <w:rFonts w:asciiTheme="minorHAnsi" w:hAnsiTheme="minorHAnsi"/>
           <w:sz w:val="22"/>
           <w:szCs w:val="22"/>
+          <w:lang w:val="en-US"/>
         </w:rPr>
         <w:t>Best</w:t>
       </w:r>
@@ -1384,6 +1801,7 @@
           <w:rFonts w:asciiTheme="minorHAnsi" w:hAnsiTheme="minorHAnsi"/>
           <w:sz w:val="22"/>
           <w:szCs w:val="22"/>
+          <w:lang w:val="en-US"/>
         </w:rPr>
         <w:t xml:space="preserve"> c</w:t>
       </w:r>
@@ -1392,6 +1810,7 @@
           <w:rFonts w:asciiTheme="minorHAnsi" w:hAnsiTheme="minorHAnsi"/>
           <w:sz w:val="22"/>
           <w:szCs w:val="22"/>
+          <w:lang w:val="en-US"/>
         </w:rPr>
         <w:t xml:space="preserve">ase </w:t>
       </w:r>
@@ -1400,8 +1819,45 @@
           <w:rFonts w:asciiTheme="minorHAnsi" w:hAnsiTheme="minorHAnsi"/>
           <w:sz w:val="22"/>
           <w:szCs w:val="22"/>
-        </w:rPr>
-        <w:t>O(f</w:t>
+          <w:lang w:val="en-US"/>
+        </w:rPr>
+        <w:t>O(n</w:t>
+      </w:r>
+      <w:r>
+        <w:rPr>
+          <w:rFonts w:asciiTheme="minorHAnsi" w:hAnsiTheme="minorHAnsi"/>
+          <w:sz w:val="22"/>
+          <w:szCs w:val="22"/>
+          <w:lang w:val="en-US"/>
+        </w:rPr>
+        <w:t xml:space="preserve"> – h)</w:t>
+      </w:r>
+      <w:r>
+        <w:rPr>
+          <w:rFonts w:asciiTheme="minorHAnsi" w:hAnsiTheme="minorHAnsi"/>
+          <w:sz w:val="22"/>
+          <w:szCs w:val="22"/>
+          <w:lang w:val="en-US"/>
+        </w:rPr>
+        <w:t xml:space="preserve"> </w:t>
+      </w:r>
+      <w:r>
+        <w:rPr>
+          <w:rFonts w:asciiTheme="minorHAnsi" w:hAnsiTheme="minorHAnsi"/>
+          <w:sz w:val="22"/>
+          <w:szCs w:val="22"/>
+          <w:lang w:val="en-US"/>
+        </w:rPr>
+        <w:tab/>
+      </w:r>
+      <w:r>
+        <w:rPr>
+          <w:rFonts w:asciiTheme="minorHAnsi" w:hAnsiTheme="minorHAnsi"/>
+          <w:sz w:val="22"/>
+          <w:szCs w:val="22"/>
+          <w:lang w:val="en-US"/>
+        </w:rPr>
+        <w:t>Worst case O(n</w:t>
       </w:r>
       <w:r>
         <w:rPr>
@@ -1409,33 +1865,9 @@
           <w:sz w:val="22"/>
           <w:szCs w:val="22"/>
           <w:vertAlign w:val="superscript"/>
-        </w:rPr>
-        <w:t>1,5</w:t>
-      </w:r>
-      <w:r>
-        <w:rPr>
-          <w:rFonts w:asciiTheme="minorHAnsi" w:hAnsiTheme="minorHAnsi"/>
-          <w:sz w:val="22"/>
-          <w:szCs w:val="22"/>
-        </w:rPr>
-        <w:t xml:space="preserve">) </w:t>
-      </w:r>
-      <w:r>
-        <w:rPr>
-          <w:rFonts w:asciiTheme="minorHAnsi" w:hAnsiTheme="minorHAnsi"/>
-          <w:sz w:val="22"/>
-          <w:szCs w:val="22"/>
-        </w:rPr>
-        <w:tab/>
-        <w:t xml:space="preserve">Worst case </w:t>
-      </w:r>
-      <w:r>
-        <w:rPr>
-          <w:rFonts w:asciiTheme="minorHAnsi" w:hAnsiTheme="minorHAnsi"/>
-          <w:sz w:val="22"/>
-          <w:szCs w:val="22"/>
-        </w:rPr>
-        <w:t>O(f</w:t>
+          <w:lang w:val="en-US"/>
+        </w:rPr>
+        <w:t>2</w:t>
       </w:r>
       <w:r>
         <w:rPr>
@@ -1443,60 +1875,30 @@
           <w:sz w:val="22"/>
           <w:szCs w:val="22"/>
           <w:vertAlign w:val="superscript"/>
-        </w:rPr>
-        <w:t>2</w:t>
-      </w:r>
-      <w:r>
-        <w:rPr>
-          <w:rFonts w:asciiTheme="minorHAnsi" w:hAnsiTheme="minorHAnsi"/>
-          <w:sz w:val="22"/>
-          <w:szCs w:val="22"/>
+          <w:lang w:val="en-US"/>
+        </w:rPr>
+        <w:t xml:space="preserve"> </w:t>
+      </w:r>
+      <w:r>
+        <w:rPr>
+          <w:rFonts w:asciiTheme="minorHAnsi" w:hAnsiTheme="minorHAnsi"/>
+          <w:sz w:val="22"/>
+          <w:szCs w:val="22"/>
+          <w:lang w:val="en-US"/>
+        </w:rPr>
+        <w:t>– h</w:t>
+      </w:r>
+      <w:r>
+        <w:rPr>
+          <w:rFonts w:asciiTheme="minorHAnsi" w:hAnsiTheme="minorHAnsi"/>
+          <w:sz w:val="22"/>
+          <w:szCs w:val="22"/>
+          <w:lang w:val="en-US"/>
         </w:rPr>
         <w:t>)</w:t>
-      </w:r>
-    </w:p>
-    <w:p>
-      <w:pPr>
-        <w:rPr>
-          <w:rFonts w:asciiTheme="minorHAnsi" w:hAnsiTheme="minorHAnsi"/>
-          <w:sz w:val="22"/>
-          <w:szCs w:val="22"/>
-        </w:rPr>
-      </w:pPr>
-      <w:r>
-        <w:rPr>
-          <w:rFonts w:asciiTheme="minorHAnsi" w:hAnsiTheme="minorHAnsi"/>
-          <w:sz w:val="22"/>
-          <w:szCs w:val="22"/>
-        </w:rPr>
-        <w:t xml:space="preserve">f(n, h) = </w:t>
-      </w:r>
-      <w:r>
-        <w:rPr>
-          <w:rFonts w:asciiTheme="minorHAnsi" w:hAnsiTheme="minorHAnsi"/>
-          <w:sz w:val="22"/>
-          <w:szCs w:val="22"/>
-        </w:rPr>
-        <w:t xml:space="preserve"> 3 * h + </w:t>
-      </w:r>
-      <w:r>
-        <w:rPr>
-          <w:rFonts w:asciiTheme="minorHAnsi" w:hAnsiTheme="minorHAnsi"/>
-          <w:sz w:val="22"/>
-          <w:szCs w:val="22"/>
-        </w:rPr>
-        <w:t>n</w:t>
       </w:r>
       <w:bookmarkStart w:id="0" w:name="_GoBack"/>
       <w:bookmarkEnd w:id="0"/>
-      <w:r>
-        <w:rPr>
-          <w:rFonts w:asciiTheme="minorHAnsi" w:hAnsiTheme="minorHAnsi"/>
-          <w:sz w:val="22"/>
-          <w:szCs w:val="22"/>
-        </w:rPr>
-        <w:t xml:space="preserve"> for n &gt; 3</w:t>
-      </w:r>
     </w:p>
     <w:sectPr>
       <w:pgSz w:w="11906" w:h="16838"/>
@@ -1803,6 +2205,7 @@
     <w:uiPriority w:val="59"/>
     <w:rsid w:val="008E5E54"/>
     <w:tblPr>
+      <w:tblInd w:w="0" w:type="dxa"/>
       <w:tblBorders>
         <w:top w:val="single" w:sz="4" w:space="0" w:color="auto"/>
         <w:left w:val="single" w:sz="4" w:space="0" w:color="auto"/>
@@ -1811,6 +2214,12 @@
         <w:insideH w:val="single" w:sz="4" w:space="0" w:color="auto"/>
         <w:insideV w:val="single" w:sz="4" w:space="0" w:color="auto"/>
       </w:tblBorders>
+      <w:tblCellMar>
+        <w:top w:w="0" w:type="dxa"/>
+        <w:left w:w="108" w:type="dxa"/>
+        <w:bottom w:w="0" w:type="dxa"/>
+        <w:right w:w="108" w:type="dxa"/>
+      </w:tblCellMar>
     </w:tblPr>
   </w:style>
   <w:style w:type="character" w:styleId="Hyperlink">
@@ -2144,6 +2553,7 @@
     <w:uiPriority w:val="59"/>
     <w:rsid w:val="008E5E54"/>
     <w:tblPr>
+      <w:tblInd w:w="0" w:type="dxa"/>
       <w:tblBorders>
         <w:top w:val="single" w:sz="4" w:space="0" w:color="auto"/>
         <w:left w:val="single" w:sz="4" w:space="0" w:color="auto"/>
@@ -2152,6 +2562,12 @@
         <w:insideH w:val="single" w:sz="4" w:space="0" w:color="auto"/>
         <w:insideV w:val="single" w:sz="4" w:space="0" w:color="auto"/>
       </w:tblBorders>
+      <w:tblCellMar>
+        <w:top w:w="0" w:type="dxa"/>
+        <w:left w:w="108" w:type="dxa"/>
+        <w:bottom w:w="0" w:type="dxa"/>
+        <w:right w:w="108" w:type="dxa"/>
+      </w:tblCellMar>
     </w:tblPr>
   </w:style>
   <w:style w:type="character" w:styleId="Hyperlink">

</xml_diff>

<commit_message>
Fixed wrong formula condition
</commit_message>
<xml_diff>
--- a/docs/Loesungen_Uebungsblatt_7.docx
+++ b/docs/Loesungen_Uebungsblatt_7.docx
@@ -39,6 +39,7 @@
           <w:lang w:val="en-US"/>
         </w:rPr>
       </w:pPr>
+      <w:proofErr w:type="gramStart"/>
       <w:r>
         <w:rPr>
           <w:rFonts w:asciiTheme="minorHAnsi" w:hAnsiTheme="minorHAnsi"/>
@@ -51,7 +52,15 @@
           <w:rFonts w:asciiTheme="minorHAnsi" w:hAnsiTheme="minorHAnsi"/>
           <w:lang w:val="en-US"/>
         </w:rPr>
-        <w:t>(n)</w:t>
+        <w:t>(</w:t>
+      </w:r>
+      <w:proofErr w:type="gramEnd"/>
+      <w:r>
+        <w:rPr>
+          <w:rFonts w:asciiTheme="minorHAnsi" w:hAnsiTheme="minorHAnsi"/>
+          <w:lang w:val="en-US"/>
+        </w:rPr>
+        <w:t>n)</w:t>
       </w:r>
       <w:r>
         <w:rPr>
@@ -177,7 +186,21 @@
           <w:rFonts w:asciiTheme="minorHAnsi" w:hAnsiTheme="minorHAnsi"/>
           <w:lang w:val="en-US"/>
         </w:rPr>
-        <w:t xml:space="preserve"> for n &gt; 2, c(0) = c</w:t>
+        <w:t xml:space="preserve"> for n &gt; </w:t>
+      </w:r>
+      <w:r>
+        <w:rPr>
+          <w:rFonts w:asciiTheme="minorHAnsi" w:hAnsiTheme="minorHAnsi"/>
+          <w:lang w:val="en-US"/>
+        </w:rPr>
+        <w:t>1</w:t>
+      </w:r>
+      <w:r>
+        <w:rPr>
+          <w:rFonts w:asciiTheme="minorHAnsi" w:hAnsiTheme="minorHAnsi"/>
+          <w:lang w:val="en-US"/>
+        </w:rPr>
+        <w:t>, c(0) = c</w:t>
       </w:r>
       <w:r>
         <w:rPr>
@@ -713,12 +736,21 @@
           <w:lang w:val="en-US"/>
         </w:rPr>
       </w:pPr>
-      <w:r>
-        <w:rPr>
-          <w:rFonts w:asciiTheme="minorHAnsi" w:hAnsiTheme="minorHAnsi"/>
-          <w:lang w:val="en-US"/>
-        </w:rPr>
-        <w:t>m(n) = m(n-1)</w:t>
+      <w:proofErr w:type="gramStart"/>
+      <w:r>
+        <w:rPr>
+          <w:rFonts w:asciiTheme="minorHAnsi" w:hAnsiTheme="minorHAnsi"/>
+          <w:lang w:val="en-US"/>
+        </w:rPr>
+        <w:t>m(</w:t>
+      </w:r>
+      <w:proofErr w:type="gramEnd"/>
+      <w:r>
+        <w:rPr>
+          <w:rFonts w:asciiTheme="minorHAnsi" w:hAnsiTheme="minorHAnsi"/>
+          <w:lang w:val="en-US"/>
+        </w:rPr>
+        <w:t>n) = m(n-1)</w:t>
       </w:r>
       <w:r>
         <w:rPr>
@@ -809,14 +841,30 @@
           <w:rFonts w:asciiTheme="minorHAnsi" w:hAnsiTheme="minorHAnsi"/>
           <w:lang w:val="en-US"/>
         </w:rPr>
-        <w:t>0, m</w:t>
-      </w:r>
-      <w:r>
-        <w:rPr>
-          <w:rFonts w:asciiTheme="minorHAnsi" w:hAnsiTheme="minorHAnsi"/>
-          <w:lang w:val="en-US"/>
-        </w:rPr>
-        <w:t>(0) = 0</w:t>
+        <w:t xml:space="preserve">0, </w:t>
+      </w:r>
+      <w:proofErr w:type="gramStart"/>
+      <w:r>
+        <w:rPr>
+          <w:rFonts w:asciiTheme="minorHAnsi" w:hAnsiTheme="minorHAnsi"/>
+          <w:lang w:val="en-US"/>
+        </w:rPr>
+        <w:t>m</w:t>
+      </w:r>
+      <w:r>
+        <w:rPr>
+          <w:rFonts w:asciiTheme="minorHAnsi" w:hAnsiTheme="minorHAnsi"/>
+          <w:lang w:val="en-US"/>
+        </w:rPr>
+        <w:t>(</w:t>
+      </w:r>
+      <w:proofErr w:type="gramEnd"/>
+      <w:r>
+        <w:rPr>
+          <w:rFonts w:asciiTheme="minorHAnsi" w:hAnsiTheme="minorHAnsi"/>
+          <w:lang w:val="en-US"/>
+        </w:rPr>
+        <w:t>0) = 0</w:t>
       </w:r>
     </w:p>
     <w:p>
@@ -1406,6 +1454,7 @@
         </w:rPr>
         <w:t>[</w:t>
       </w:r>
+      <w:proofErr w:type="spellStart"/>
       <w:r>
         <w:rPr>
           <w:rFonts w:asciiTheme="minorHAnsi" w:hAnsiTheme="minorHAnsi"/>
@@ -1414,6 +1463,7 @@
         </w:rPr>
         <w:t>index</w:t>
       </w:r>
+      <w:proofErr w:type="spellEnd"/>
       <w:r>
         <w:rPr>
           <w:rFonts w:asciiTheme="minorHAnsi" w:hAnsiTheme="minorHAnsi"/>
@@ -1445,6 +1495,7 @@
           <w:rFonts w:asciiTheme="minorHAnsi" w:hAnsiTheme="minorHAnsi"/>
           <w:sz w:val="22"/>
           <w:szCs w:val="22"/>
+          <w:u w:val="single"/>
         </w:rPr>
       </w:pPr>
       <w:r>
@@ -1452,6 +1503,7 @@
           <w:rFonts w:asciiTheme="minorHAnsi" w:hAnsiTheme="minorHAnsi"/>
           <w:sz w:val="22"/>
           <w:szCs w:val="22"/>
+          <w:u w:val="single"/>
         </w:rPr>
         <w:t>Erläuterung:</w:t>
       </w:r>
@@ -1719,13 +1771,23 @@
           <w:szCs w:val="22"/>
         </w:rPr>
       </w:pPr>
-      <w:r>
-        <w:rPr>
-          <w:rFonts w:asciiTheme="minorHAnsi" w:hAnsiTheme="minorHAnsi"/>
-          <w:sz w:val="22"/>
-          <w:szCs w:val="22"/>
-        </w:rPr>
-        <w:t>insertionSorth wird</w:t>
+      <w:proofErr w:type="spellStart"/>
+      <w:r>
+        <w:rPr>
+          <w:rFonts w:asciiTheme="minorHAnsi" w:hAnsiTheme="minorHAnsi"/>
+          <w:sz w:val="22"/>
+          <w:szCs w:val="22"/>
+        </w:rPr>
+        <w:t>insertionSorth</w:t>
+      </w:r>
+      <w:proofErr w:type="spellEnd"/>
+      <w:r>
+        <w:rPr>
+          <w:rFonts w:asciiTheme="minorHAnsi" w:hAnsiTheme="minorHAnsi"/>
+          <w:sz w:val="22"/>
+          <w:szCs w:val="22"/>
+        </w:rPr>
+        <w:t xml:space="preserve"> wird</w:t>
       </w:r>
       <w:r>
         <w:rPr>
@@ -2205,7 +2267,6 @@
     <w:uiPriority w:val="59"/>
     <w:rsid w:val="008E5E54"/>
     <w:tblPr>
-      <w:tblInd w:w="0" w:type="dxa"/>
       <w:tblBorders>
         <w:top w:val="single" w:sz="4" w:space="0" w:color="auto"/>
         <w:left w:val="single" w:sz="4" w:space="0" w:color="auto"/>
@@ -2214,12 +2275,6 @@
         <w:insideH w:val="single" w:sz="4" w:space="0" w:color="auto"/>
         <w:insideV w:val="single" w:sz="4" w:space="0" w:color="auto"/>
       </w:tblBorders>
-      <w:tblCellMar>
-        <w:top w:w="0" w:type="dxa"/>
-        <w:left w:w="108" w:type="dxa"/>
-        <w:bottom w:w="0" w:type="dxa"/>
-        <w:right w:w="108" w:type="dxa"/>
-      </w:tblCellMar>
     </w:tblPr>
   </w:style>
   <w:style w:type="character" w:styleId="Hyperlink">
@@ -2553,7 +2608,6 @@
     <w:uiPriority w:val="59"/>
     <w:rsid w:val="008E5E54"/>
     <w:tblPr>
-      <w:tblInd w:w="0" w:type="dxa"/>
       <w:tblBorders>
         <w:top w:val="single" w:sz="4" w:space="0" w:color="auto"/>
         <w:left w:val="single" w:sz="4" w:space="0" w:color="auto"/>
@@ -2562,12 +2616,6 @@
         <w:insideH w:val="single" w:sz="4" w:space="0" w:color="auto"/>
         <w:insideV w:val="single" w:sz="4" w:space="0" w:color="auto"/>
       </w:tblBorders>
-      <w:tblCellMar>
-        <w:top w:w="0" w:type="dxa"/>
-        <w:left w:w="108" w:type="dxa"/>
-        <w:bottom w:w="0" w:type="dxa"/>
-        <w:right w:w="108" w:type="dxa"/>
-      </w:tblCellMar>
     </w:tblPr>
   </w:style>
   <w:style w:type="character" w:styleId="Hyperlink">

</xml_diff>